<commit_message>
documentation + monitored data getter
</commit_message>
<xml_diff>
--- a/TEMA V.docx
+++ b/TEMA V.docx
@@ -5743,6 +5743,175 @@
       <w:pPr>
         <w:ind w:firstLine="708"/>
         <w:rPr>
+          <w:rFonts w:cstheme="minorHAnsi"/>
+          <w:sz w:val="28"/>
+          <w:szCs w:val="28"/>
+        </w:rPr>
+      </w:pPr>
+    </w:p>
+    <w:p>
+      <w:pPr>
+        <w:ind w:firstLine="708"/>
+        <w:rPr>
+          <w:rFonts w:cstheme="minorHAnsi"/>
+          <w:sz w:val="28"/>
+          <w:szCs w:val="28"/>
+        </w:rPr>
+      </w:pPr>
+      <w:r>
+        <w:rPr>
+          <w:rFonts w:cstheme="minorHAnsi"/>
+          <w:sz w:val="28"/>
+          <w:szCs w:val="28"/>
+        </w:rPr>
+        <w:t xml:space="preserve">Diagrama UML, care prezinta structura claselor din proiect. Fiecare clasa, in afara de </w:t>
+      </w:r>
+      <w:proofErr w:type="spellStart"/>
+      <w:r>
+        <w:rPr>
+          <w:rFonts w:cstheme="minorHAnsi"/>
+          <w:sz w:val="28"/>
+          <w:szCs w:val="28"/>
+        </w:rPr>
+        <w:t>MonitoredData</w:t>
+      </w:r>
+      <w:proofErr w:type="spellEnd"/>
+      <w:r>
+        <w:rPr>
+          <w:rFonts w:cstheme="minorHAnsi"/>
+          <w:sz w:val="28"/>
+          <w:szCs w:val="28"/>
+        </w:rPr>
+        <w:t xml:space="preserve">, </w:t>
+      </w:r>
+      <w:proofErr w:type="spellStart"/>
+      <w:r>
+        <w:rPr>
+          <w:rFonts w:cstheme="minorHAnsi"/>
+          <w:sz w:val="28"/>
+          <w:szCs w:val="28"/>
+        </w:rPr>
+        <w:t>indeplinesc</w:t>
+      </w:r>
+      <w:proofErr w:type="spellEnd"/>
+      <w:r>
+        <w:rPr>
+          <w:rFonts w:cstheme="minorHAnsi"/>
+          <w:sz w:val="28"/>
+          <w:szCs w:val="28"/>
+        </w:rPr>
+        <w:t xml:space="preserve"> o </w:t>
+      </w:r>
+      <w:proofErr w:type="spellStart"/>
+      <w:r>
+        <w:rPr>
+          <w:rFonts w:cstheme="minorHAnsi"/>
+          <w:sz w:val="28"/>
+          <w:szCs w:val="28"/>
+        </w:rPr>
+        <w:t>cerinta</w:t>
+      </w:r>
+      <w:proofErr w:type="spellEnd"/>
+      <w:r>
+        <w:rPr>
+          <w:rFonts w:cstheme="minorHAnsi"/>
+          <w:sz w:val="28"/>
+          <w:szCs w:val="28"/>
+        </w:rPr>
+        <w:t xml:space="preserve"> din tema. Sarcina </w:t>
+      </w:r>
+      <w:proofErr w:type="spellStart"/>
+      <w:r>
+        <w:rPr>
+          <w:rFonts w:cstheme="minorHAnsi"/>
+          <w:sz w:val="28"/>
+          <w:szCs w:val="28"/>
+        </w:rPr>
+        <w:t>fiecarei</w:t>
+      </w:r>
+      <w:proofErr w:type="spellEnd"/>
+      <w:r>
+        <w:rPr>
+          <w:rFonts w:cstheme="minorHAnsi"/>
+          <w:sz w:val="28"/>
+          <w:szCs w:val="28"/>
+        </w:rPr>
+        <w:t xml:space="preserve"> clase este prezentata mai sus in </w:t>
+      </w:r>
+      <w:proofErr w:type="spellStart"/>
+      <w:r>
+        <w:rPr>
+          <w:rFonts w:cstheme="minorHAnsi"/>
+          <w:sz w:val="28"/>
+          <w:szCs w:val="28"/>
+        </w:rPr>
+        <w:t>documentatie</w:t>
+      </w:r>
+      <w:proofErr w:type="spellEnd"/>
+      <w:r>
+        <w:rPr>
+          <w:rFonts w:cstheme="minorHAnsi"/>
+          <w:sz w:val="28"/>
+          <w:szCs w:val="28"/>
+        </w:rPr>
+        <w:t>, la analiza problemei si implementare.</w:t>
+      </w:r>
+    </w:p>
+    <w:p>
+      <w:pPr>
+        <w:ind w:firstLine="708"/>
+        <w:rPr>
+          <w:rFonts w:cstheme="minorHAnsi"/>
+          <w:sz w:val="28"/>
+          <w:szCs w:val="28"/>
+        </w:rPr>
+      </w:pPr>
+      <w:r>
+        <w:rPr>
+          <w:noProof/>
+        </w:rPr>
+        <w:lastRenderedPageBreak/>
+        <w:drawing>
+          <wp:inline distT="0" distB="0" distL="0" distR="0" wp14:anchorId="3502D772" wp14:editId="13CD53FF">
+            <wp:extent cx="5760720" cy="5138420"/>
+            <wp:effectExtent l="0" t="0" r="0" b="5080"/>
+            <wp:docPr id="2" name="Imagine 2"/>
+            <wp:cNvGraphicFramePr>
+              <a:graphicFrameLocks xmlns:a="http://schemas.openxmlformats.org/drawingml/2006/main" noChangeAspect="1"/>
+            </wp:cNvGraphicFramePr>
+            <a:graphic xmlns:a="http://schemas.openxmlformats.org/drawingml/2006/main">
+              <a:graphicData uri="http://schemas.openxmlformats.org/drawingml/2006/picture">
+                <pic:pic xmlns:pic="http://schemas.openxmlformats.org/drawingml/2006/picture">
+                  <pic:nvPicPr>
+                    <pic:cNvPr id="1" name=""/>
+                    <pic:cNvPicPr/>
+                  </pic:nvPicPr>
+                  <pic:blipFill>
+                    <a:blip r:embed="rId6"/>
+                    <a:stretch>
+                      <a:fillRect/>
+                    </a:stretch>
+                  </pic:blipFill>
+                  <pic:spPr>
+                    <a:xfrm>
+                      <a:off x="0" y="0"/>
+                      <a:ext cx="5760720" cy="5138420"/>
+                    </a:xfrm>
+                    <a:prstGeom prst="rect">
+                      <a:avLst/>
+                    </a:prstGeom>
+                  </pic:spPr>
+                </pic:pic>
+              </a:graphicData>
+            </a:graphic>
+          </wp:inline>
+        </w:drawing>
+      </w:r>
+    </w:p>
+    <w:p>
+      <w:pPr>
+        <w:ind w:firstLine="708"/>
+        <w:rPr>
           <w:color w:val="4472C4" w:themeColor="accent1"/>
           <w:sz w:val="44"/>
           <w14:shadow w14:blurRad="38100" w14:dist="25400" w14:dir="5400000" w14:sx="100000" w14:sy="100000" w14:kx="0" w14:ky="0" w14:algn="ctr">
@@ -5757,7 +5926,10 @@
           </w14:textOutline>
         </w:rPr>
       </w:pPr>
-      <w:r>
+    </w:p>
+    <w:p>
+      <w:pPr>
+        <w:ind w:firstLine="708"/>
         <w:rPr>
           <w:color w:val="4472C4" w:themeColor="accent1"/>
           <w:sz w:val="44"/>
@@ -5772,8 +5944,7 @@
             <w14:round/>
           </w14:textOutline>
         </w:rPr>
-        <w:t>Rezultate</w:t>
-      </w:r>
+      </w:pPr>
     </w:p>
     <w:p>
       <w:pPr>
@@ -5798,182 +5969,6 @@
       <w:pPr>
         <w:ind w:firstLine="708"/>
         <w:rPr>
-          <w:sz w:val="28"/>
-          <w:szCs w:val="28"/>
-        </w:rPr>
-      </w:pPr>
-      <w:r>
-        <w:rPr>
-          <w:sz w:val="28"/>
-          <w:szCs w:val="28"/>
-        </w:rPr>
-        <w:t xml:space="preserve">Pentru testarea </w:t>
-      </w:r>
-      <w:proofErr w:type="spellStart"/>
-      <w:r>
-        <w:rPr>
-          <w:sz w:val="28"/>
-          <w:szCs w:val="28"/>
-        </w:rPr>
-        <w:t>aplicatiei</w:t>
-      </w:r>
-      <w:proofErr w:type="spellEnd"/>
-      <w:r>
-        <w:rPr>
-          <w:sz w:val="28"/>
-          <w:szCs w:val="28"/>
-        </w:rPr>
-        <w:t>,</w:t>
-      </w:r>
-      <w:r>
-        <w:rPr>
-          <w:sz w:val="28"/>
-          <w:szCs w:val="28"/>
-        </w:rPr>
-        <w:t xml:space="preserve"> am printat rezultatele </w:t>
-      </w:r>
-      <w:proofErr w:type="spellStart"/>
-      <w:r>
-        <w:rPr>
-          <w:sz w:val="28"/>
-          <w:szCs w:val="28"/>
-        </w:rPr>
-        <w:t>obtinute</w:t>
-      </w:r>
-      <w:proofErr w:type="spellEnd"/>
-      <w:r>
-        <w:rPr>
-          <w:sz w:val="28"/>
-          <w:szCs w:val="28"/>
-        </w:rPr>
-        <w:t xml:space="preserve"> si am analizat </w:t>
-      </w:r>
-      <w:proofErr w:type="spellStart"/>
-      <w:r>
-        <w:rPr>
-          <w:sz w:val="28"/>
-          <w:szCs w:val="28"/>
-        </w:rPr>
-        <w:t>cateva</w:t>
-      </w:r>
-      <w:proofErr w:type="spellEnd"/>
-      <w:r>
-        <w:rPr>
-          <w:sz w:val="28"/>
-          <w:szCs w:val="28"/>
-        </w:rPr>
-        <w:t xml:space="preserve"> </w:t>
-      </w:r>
-      <w:proofErr w:type="spellStart"/>
-      <w:r>
-        <w:rPr>
-          <w:sz w:val="28"/>
-          <w:szCs w:val="28"/>
-        </w:rPr>
-        <w:t>activitati</w:t>
-      </w:r>
-      <w:proofErr w:type="spellEnd"/>
-      <w:r>
-        <w:rPr>
-          <w:sz w:val="28"/>
-          <w:szCs w:val="28"/>
-        </w:rPr>
-        <w:t xml:space="preserve"> la fiecare </w:t>
-      </w:r>
-      <w:proofErr w:type="spellStart"/>
-      <w:r>
-        <w:rPr>
-          <w:sz w:val="28"/>
-          <w:szCs w:val="28"/>
-        </w:rPr>
-        <w:t>cerinta</w:t>
-      </w:r>
-      <w:proofErr w:type="spellEnd"/>
-      <w:r>
-        <w:rPr>
-          <w:sz w:val="28"/>
-          <w:szCs w:val="28"/>
-        </w:rPr>
-        <w:t xml:space="preserve">, pentru a garanta corectitudinea rezultatelor. La implementarea </w:t>
-      </w:r>
-      <w:proofErr w:type="spellStart"/>
-      <w:r>
-        <w:rPr>
-          <w:sz w:val="28"/>
-          <w:szCs w:val="28"/>
-        </w:rPr>
-        <w:t>fiecarei</w:t>
-      </w:r>
-      <w:proofErr w:type="spellEnd"/>
-      <w:r>
-        <w:rPr>
-          <w:sz w:val="28"/>
-          <w:szCs w:val="28"/>
-        </w:rPr>
-        <w:t xml:space="preserve"> </w:t>
-      </w:r>
-      <w:proofErr w:type="spellStart"/>
-      <w:r>
-        <w:rPr>
-          <w:sz w:val="28"/>
-          <w:szCs w:val="28"/>
-        </w:rPr>
-        <w:t>cerinte</w:t>
-      </w:r>
-      <w:proofErr w:type="spellEnd"/>
-      <w:r>
-        <w:rPr>
-          <w:sz w:val="28"/>
-          <w:szCs w:val="28"/>
-        </w:rPr>
-        <w:t xml:space="preserve">, am testat </w:t>
-      </w:r>
-      <w:proofErr w:type="spellStart"/>
-      <w:r>
-        <w:rPr>
-          <w:sz w:val="28"/>
-          <w:szCs w:val="28"/>
-        </w:rPr>
-        <w:t>amanuntit</w:t>
-      </w:r>
-      <w:proofErr w:type="spellEnd"/>
-      <w:r>
-        <w:rPr>
-          <w:sz w:val="28"/>
-          <w:szCs w:val="28"/>
-        </w:rPr>
-        <w:t xml:space="preserve"> </w:t>
-      </w:r>
-      <w:proofErr w:type="spellStart"/>
-      <w:r>
-        <w:rPr>
-          <w:sz w:val="28"/>
-          <w:szCs w:val="28"/>
-        </w:rPr>
-        <w:t>functionalitatea</w:t>
-      </w:r>
-      <w:proofErr w:type="spellEnd"/>
-      <w:r>
-        <w:rPr>
-          <w:sz w:val="28"/>
-          <w:szCs w:val="28"/>
-        </w:rPr>
-        <w:t xml:space="preserve"> sa.</w:t>
-      </w:r>
-    </w:p>
-    <w:p>
-      <w:pPr>
-        <w:ind w:firstLine="708"/>
-        <w:rPr>
-          <w:sz w:val="28"/>
-          <w:szCs w:val="28"/>
-        </w:rPr>
-      </w:pPr>
-    </w:p>
-    <w:p>
-      <w:pPr>
-        <w:ind w:firstLine="708"/>
-        <w:rPr>
           <w:color w:val="4472C4" w:themeColor="accent1"/>
           <w:sz w:val="44"/>
           <w14:shadow w14:blurRad="38100" w14:dist="25400" w14:dir="5400000" w14:sx="100000" w14:sy="100000" w14:kx="0" w14:ky="0" w14:algn="ctr">
@@ -6007,7 +6002,10 @@
           </w14:textOutline>
         </w:rPr>
       </w:pPr>
-      <w:r>
+    </w:p>
+    <w:p>
+      <w:pPr>
+        <w:ind w:firstLine="708"/>
         <w:rPr>
           <w:color w:val="4472C4" w:themeColor="accent1"/>
           <w:sz w:val="44"/>
@@ -6022,8 +6020,7 @@
             <w14:round/>
           </w14:textOutline>
         </w:rPr>
-        <w:t>Concluzii</w:t>
-      </w:r>
+      </w:pPr>
     </w:p>
     <w:p>
       <w:pPr>
@@ -6048,208 +6045,6 @@
       <w:pPr>
         <w:ind w:firstLine="708"/>
         <w:rPr>
-          <w:sz w:val="28"/>
-          <w:szCs w:val="28"/>
-        </w:rPr>
-      </w:pPr>
-      <w:r>
-        <w:rPr>
-          <w:sz w:val="28"/>
-          <w:szCs w:val="28"/>
-        </w:rPr>
-        <w:t xml:space="preserve">In </w:t>
-      </w:r>
-      <w:proofErr w:type="spellStart"/>
-      <w:r>
-        <w:rPr>
-          <w:sz w:val="28"/>
-          <w:szCs w:val="28"/>
-        </w:rPr>
-        <w:t>aplicatie</w:t>
-      </w:r>
-      <w:proofErr w:type="spellEnd"/>
-      <w:r>
-        <w:rPr>
-          <w:sz w:val="28"/>
-          <w:szCs w:val="28"/>
-        </w:rPr>
-        <w:t xml:space="preserve"> s-a realizat implementarea unui sistem ce </w:t>
-      </w:r>
-      <w:proofErr w:type="spellStart"/>
-      <w:r>
-        <w:rPr>
-          <w:sz w:val="28"/>
-          <w:szCs w:val="28"/>
-        </w:rPr>
-        <w:t>analizeaza</w:t>
-      </w:r>
-      <w:proofErr w:type="spellEnd"/>
-      <w:r>
-        <w:rPr>
-          <w:sz w:val="28"/>
-          <w:szCs w:val="28"/>
-        </w:rPr>
-        <w:t xml:space="preserve"> comportamentul </w:t>
-      </w:r>
-      <w:proofErr w:type="spellStart"/>
-      <w:r>
-        <w:rPr>
-          <w:sz w:val="28"/>
-          <w:szCs w:val="28"/>
-        </w:rPr>
-        <w:t>uneoi</w:t>
-      </w:r>
-      <w:proofErr w:type="spellEnd"/>
-      <w:r>
-        <w:rPr>
-          <w:sz w:val="28"/>
-          <w:szCs w:val="28"/>
-        </w:rPr>
-        <w:t xml:space="preserve"> persoane, </w:t>
-      </w:r>
-      <w:proofErr w:type="spellStart"/>
-      <w:r>
-        <w:rPr>
-          <w:sz w:val="28"/>
-          <w:szCs w:val="28"/>
-        </w:rPr>
-        <w:t>inregistrate</w:t>
-      </w:r>
-      <w:proofErr w:type="spellEnd"/>
-      <w:r>
-        <w:rPr>
-          <w:sz w:val="28"/>
-          <w:szCs w:val="28"/>
-        </w:rPr>
-        <w:t xml:space="preserve"> de un set de senzori. A fost nevoita folosirea </w:t>
-      </w:r>
-      <w:proofErr w:type="spellStart"/>
-      <w:r>
-        <w:rPr>
-          <w:sz w:val="28"/>
-          <w:szCs w:val="28"/>
-        </w:rPr>
-        <w:t>stream</w:t>
-      </w:r>
-      <w:proofErr w:type="spellEnd"/>
-      <w:r>
-        <w:rPr>
-          <w:sz w:val="28"/>
-          <w:szCs w:val="28"/>
-        </w:rPr>
-        <w:t xml:space="preserve">-urilor si a expresiilor lambda, aceasta tema fiind foarte utila pentru </w:t>
-      </w:r>
-      <w:proofErr w:type="spellStart"/>
-      <w:r>
-        <w:rPr>
-          <w:sz w:val="28"/>
-          <w:szCs w:val="28"/>
-        </w:rPr>
-        <w:t>cunoasterea</w:t>
-      </w:r>
-      <w:proofErr w:type="spellEnd"/>
-      <w:r>
-        <w:rPr>
-          <w:sz w:val="28"/>
-          <w:szCs w:val="28"/>
-        </w:rPr>
-        <w:t xml:space="preserve"> acestor aspecte importante ale </w:t>
-      </w:r>
-      <w:proofErr w:type="spellStart"/>
-      <w:r>
-        <w:rPr>
-          <w:sz w:val="28"/>
-          <w:szCs w:val="28"/>
-        </w:rPr>
-        <w:t>programarii</w:t>
-      </w:r>
-      <w:proofErr w:type="spellEnd"/>
-      <w:r>
-        <w:rPr>
-          <w:sz w:val="28"/>
-          <w:szCs w:val="28"/>
-        </w:rPr>
-        <w:t xml:space="preserve"> orientate pe obiecte si a limbajului de programare Java. Ca dezvoltare ulterioara, poate fi luata in considerare posibilitatea </w:t>
-      </w:r>
-      <w:proofErr w:type="spellStart"/>
-      <w:r>
-        <w:rPr>
-          <w:sz w:val="28"/>
-          <w:szCs w:val="28"/>
-        </w:rPr>
-        <w:t>adaugarii</w:t>
-      </w:r>
-      <w:proofErr w:type="spellEnd"/>
-      <w:r>
-        <w:rPr>
-          <w:sz w:val="28"/>
-          <w:szCs w:val="28"/>
-        </w:rPr>
-        <w:t xml:space="preserve"> altor </w:t>
-      </w:r>
-      <w:proofErr w:type="spellStart"/>
-      <w:r>
-        <w:rPr>
-          <w:sz w:val="28"/>
-          <w:szCs w:val="28"/>
-        </w:rPr>
-        <w:t>activitati</w:t>
-      </w:r>
-      <w:proofErr w:type="spellEnd"/>
-      <w:r>
-        <w:rPr>
-          <w:sz w:val="28"/>
-          <w:szCs w:val="28"/>
-        </w:rPr>
-        <w:t xml:space="preserve"> in log, direct din </w:t>
-      </w:r>
-      <w:proofErr w:type="spellStart"/>
-      <w:r>
-        <w:rPr>
-          <w:sz w:val="28"/>
-          <w:szCs w:val="28"/>
-        </w:rPr>
-        <w:t>aplicatie</w:t>
-      </w:r>
-      <w:proofErr w:type="spellEnd"/>
-      <w:r>
-        <w:rPr>
-          <w:sz w:val="28"/>
-          <w:szCs w:val="28"/>
-        </w:rPr>
-        <w:t xml:space="preserve">, precum si o </w:t>
-      </w:r>
-      <w:proofErr w:type="spellStart"/>
-      <w:r>
-        <w:rPr>
-          <w:sz w:val="28"/>
-          <w:szCs w:val="28"/>
-        </w:rPr>
-        <w:t>interfata</w:t>
-      </w:r>
-      <w:proofErr w:type="spellEnd"/>
-      <w:r>
-        <w:rPr>
-          <w:sz w:val="28"/>
-          <w:szCs w:val="28"/>
-        </w:rPr>
-        <w:t xml:space="preserve"> mai prietenoasa pentru utilizator.</w:t>
-      </w:r>
-    </w:p>
-    <w:p>
-      <w:pPr>
-        <w:ind w:firstLine="708"/>
-        <w:rPr>
-          <w:rFonts w:cstheme="minorHAnsi"/>
-          <w:sz w:val="28"/>
-          <w:szCs w:val="28"/>
-        </w:rPr>
-      </w:pPr>
-    </w:p>
-    <w:p>
-      <w:pPr>
-        <w:ind w:firstLine="708"/>
-        <w:rPr>
           <w:color w:val="4472C4" w:themeColor="accent1"/>
           <w:sz w:val="44"/>
           <w14:shadow w14:blurRad="38100" w14:dist="25400" w14:dir="5400000" w14:sx="100000" w14:sy="100000" w14:kx="0" w14:ky="0" w14:algn="ctr">
@@ -6279,6 +6074,507 @@
             <w14:round/>
           </w14:textOutline>
         </w:rPr>
+        <w:lastRenderedPageBreak/>
+        <w:t>Rezultate</w:t>
+      </w:r>
+    </w:p>
+    <w:p>
+      <w:pPr>
+        <w:ind w:firstLine="708"/>
+        <w:rPr>
+          <w:color w:val="4472C4" w:themeColor="accent1"/>
+          <w:sz w:val="44"/>
+          <w14:shadow w14:blurRad="38100" w14:dist="25400" w14:dir="5400000" w14:sx="100000" w14:sy="100000" w14:kx="0" w14:ky="0" w14:algn="ctr">
+            <w14:srgbClr w14:val="6E747A">
+              <w14:alpha w14:val="57000"/>
+            </w14:srgbClr>
+          </w14:shadow>
+          <w14:textOutline w14:w="0" w14:cap="flat" w14:cmpd="sng" w14:algn="ctr">
+            <w14:noFill/>
+            <w14:prstDash w14:val="solid"/>
+            <w14:round/>
+          </w14:textOutline>
+        </w:rPr>
+      </w:pPr>
+    </w:p>
+    <w:p>
+      <w:pPr>
+        <w:ind w:firstLine="708"/>
+        <w:rPr>
+          <w:sz w:val="28"/>
+          <w:szCs w:val="28"/>
+        </w:rPr>
+      </w:pPr>
+      <w:r>
+        <w:rPr>
+          <w:sz w:val="28"/>
+          <w:szCs w:val="28"/>
+        </w:rPr>
+        <w:t xml:space="preserve">Pentru testarea </w:t>
+      </w:r>
+      <w:proofErr w:type="spellStart"/>
+      <w:r>
+        <w:rPr>
+          <w:sz w:val="28"/>
+          <w:szCs w:val="28"/>
+        </w:rPr>
+        <w:t>aplicatiei</w:t>
+      </w:r>
+      <w:proofErr w:type="spellEnd"/>
+      <w:r>
+        <w:rPr>
+          <w:sz w:val="28"/>
+          <w:szCs w:val="28"/>
+        </w:rPr>
+        <w:t xml:space="preserve">, am printat rezultatele </w:t>
+      </w:r>
+      <w:proofErr w:type="spellStart"/>
+      <w:r>
+        <w:rPr>
+          <w:sz w:val="28"/>
+          <w:szCs w:val="28"/>
+        </w:rPr>
+        <w:t>obtinute</w:t>
+      </w:r>
+      <w:proofErr w:type="spellEnd"/>
+      <w:r>
+        <w:rPr>
+          <w:sz w:val="28"/>
+          <w:szCs w:val="28"/>
+        </w:rPr>
+        <w:t xml:space="preserve"> si am analizat </w:t>
+      </w:r>
+      <w:proofErr w:type="spellStart"/>
+      <w:r>
+        <w:rPr>
+          <w:sz w:val="28"/>
+          <w:szCs w:val="28"/>
+        </w:rPr>
+        <w:t>cateva</w:t>
+      </w:r>
+      <w:proofErr w:type="spellEnd"/>
+      <w:r>
+        <w:rPr>
+          <w:sz w:val="28"/>
+          <w:szCs w:val="28"/>
+        </w:rPr>
+        <w:t xml:space="preserve"> </w:t>
+      </w:r>
+      <w:proofErr w:type="spellStart"/>
+      <w:r>
+        <w:rPr>
+          <w:sz w:val="28"/>
+          <w:szCs w:val="28"/>
+        </w:rPr>
+        <w:t>activitati</w:t>
+      </w:r>
+      <w:proofErr w:type="spellEnd"/>
+      <w:r>
+        <w:rPr>
+          <w:sz w:val="28"/>
+          <w:szCs w:val="28"/>
+        </w:rPr>
+        <w:t xml:space="preserve"> la fiecare </w:t>
+      </w:r>
+      <w:proofErr w:type="spellStart"/>
+      <w:r>
+        <w:rPr>
+          <w:sz w:val="28"/>
+          <w:szCs w:val="28"/>
+        </w:rPr>
+        <w:t>cerinta</w:t>
+      </w:r>
+      <w:proofErr w:type="spellEnd"/>
+      <w:r>
+        <w:rPr>
+          <w:sz w:val="28"/>
+          <w:szCs w:val="28"/>
+        </w:rPr>
+        <w:t xml:space="preserve">, pentru a garanta corectitudinea rezultatelor. La implementarea </w:t>
+      </w:r>
+      <w:proofErr w:type="spellStart"/>
+      <w:r>
+        <w:rPr>
+          <w:sz w:val="28"/>
+          <w:szCs w:val="28"/>
+        </w:rPr>
+        <w:t>fiecarei</w:t>
+      </w:r>
+      <w:proofErr w:type="spellEnd"/>
+      <w:r>
+        <w:rPr>
+          <w:sz w:val="28"/>
+          <w:szCs w:val="28"/>
+        </w:rPr>
+        <w:t xml:space="preserve"> </w:t>
+      </w:r>
+      <w:proofErr w:type="spellStart"/>
+      <w:r>
+        <w:rPr>
+          <w:sz w:val="28"/>
+          <w:szCs w:val="28"/>
+        </w:rPr>
+        <w:t>cerinte</w:t>
+      </w:r>
+      <w:proofErr w:type="spellEnd"/>
+      <w:r>
+        <w:rPr>
+          <w:sz w:val="28"/>
+          <w:szCs w:val="28"/>
+        </w:rPr>
+        <w:t xml:space="preserve">, am testat </w:t>
+      </w:r>
+      <w:proofErr w:type="spellStart"/>
+      <w:r>
+        <w:rPr>
+          <w:sz w:val="28"/>
+          <w:szCs w:val="28"/>
+        </w:rPr>
+        <w:t>amanuntit</w:t>
+      </w:r>
+      <w:proofErr w:type="spellEnd"/>
+      <w:r>
+        <w:rPr>
+          <w:sz w:val="28"/>
+          <w:szCs w:val="28"/>
+        </w:rPr>
+        <w:t xml:space="preserve"> </w:t>
+      </w:r>
+      <w:proofErr w:type="spellStart"/>
+      <w:r>
+        <w:rPr>
+          <w:sz w:val="28"/>
+          <w:szCs w:val="28"/>
+        </w:rPr>
+        <w:t>functionalitatea</w:t>
+      </w:r>
+      <w:proofErr w:type="spellEnd"/>
+      <w:r>
+        <w:rPr>
+          <w:sz w:val="28"/>
+          <w:szCs w:val="28"/>
+        </w:rPr>
+        <w:t xml:space="preserve"> sa.</w:t>
+      </w:r>
+    </w:p>
+    <w:p>
+      <w:pPr>
+        <w:ind w:firstLine="708"/>
+        <w:rPr>
+          <w:sz w:val="28"/>
+          <w:szCs w:val="28"/>
+        </w:rPr>
+      </w:pPr>
+    </w:p>
+    <w:p>
+      <w:pPr>
+        <w:ind w:firstLine="708"/>
+        <w:rPr>
+          <w:color w:val="4472C4" w:themeColor="accent1"/>
+          <w:sz w:val="44"/>
+          <w14:shadow w14:blurRad="38100" w14:dist="25400" w14:dir="5400000" w14:sx="100000" w14:sy="100000" w14:kx="0" w14:ky="0" w14:algn="ctr">
+            <w14:srgbClr w14:val="6E747A">
+              <w14:alpha w14:val="57000"/>
+            </w14:srgbClr>
+          </w14:shadow>
+          <w14:textOutline w14:w="0" w14:cap="flat" w14:cmpd="sng" w14:algn="ctr">
+            <w14:noFill/>
+            <w14:prstDash w14:val="solid"/>
+            <w14:round/>
+          </w14:textOutline>
+        </w:rPr>
+      </w:pPr>
+    </w:p>
+    <w:p>
+      <w:pPr>
+        <w:ind w:firstLine="708"/>
+        <w:rPr>
+          <w:color w:val="4472C4" w:themeColor="accent1"/>
+          <w:sz w:val="44"/>
+          <w14:shadow w14:blurRad="38100" w14:dist="25400" w14:dir="5400000" w14:sx="100000" w14:sy="100000" w14:kx="0" w14:ky="0" w14:algn="ctr">
+            <w14:srgbClr w14:val="6E747A">
+              <w14:alpha w14:val="57000"/>
+            </w14:srgbClr>
+          </w14:shadow>
+          <w14:textOutline w14:w="0" w14:cap="flat" w14:cmpd="sng" w14:algn="ctr">
+            <w14:noFill/>
+            <w14:prstDash w14:val="solid"/>
+            <w14:round/>
+          </w14:textOutline>
+        </w:rPr>
+      </w:pPr>
+      <w:r>
+        <w:rPr>
+          <w:color w:val="4472C4" w:themeColor="accent1"/>
+          <w:sz w:val="44"/>
+          <w14:shadow w14:blurRad="38100" w14:dist="25400" w14:dir="5400000" w14:sx="100000" w14:sy="100000" w14:kx="0" w14:ky="0" w14:algn="ctr">
+            <w14:srgbClr w14:val="6E747A">
+              <w14:alpha w14:val="57000"/>
+            </w14:srgbClr>
+          </w14:shadow>
+          <w14:textOutline w14:w="0" w14:cap="flat" w14:cmpd="sng" w14:algn="ctr">
+            <w14:noFill/>
+            <w14:prstDash w14:val="solid"/>
+            <w14:round/>
+          </w14:textOutline>
+        </w:rPr>
+        <w:t>Concluzii</w:t>
+      </w:r>
+    </w:p>
+    <w:p>
+      <w:pPr>
+        <w:ind w:firstLine="708"/>
+        <w:rPr>
+          <w:color w:val="4472C4" w:themeColor="accent1"/>
+          <w:sz w:val="44"/>
+          <w14:shadow w14:blurRad="38100" w14:dist="25400" w14:dir="5400000" w14:sx="100000" w14:sy="100000" w14:kx="0" w14:ky="0" w14:algn="ctr">
+            <w14:srgbClr w14:val="6E747A">
+              <w14:alpha w14:val="57000"/>
+            </w14:srgbClr>
+          </w14:shadow>
+          <w14:textOutline w14:w="0" w14:cap="flat" w14:cmpd="sng" w14:algn="ctr">
+            <w14:noFill/>
+            <w14:prstDash w14:val="solid"/>
+            <w14:round/>
+          </w14:textOutline>
+        </w:rPr>
+      </w:pPr>
+    </w:p>
+    <w:p>
+      <w:pPr>
+        <w:ind w:firstLine="708"/>
+        <w:rPr>
+          <w:sz w:val="28"/>
+          <w:szCs w:val="28"/>
+        </w:rPr>
+      </w:pPr>
+      <w:r>
+        <w:rPr>
+          <w:sz w:val="28"/>
+          <w:szCs w:val="28"/>
+        </w:rPr>
+        <w:t xml:space="preserve">In </w:t>
+      </w:r>
+      <w:proofErr w:type="spellStart"/>
+      <w:r>
+        <w:rPr>
+          <w:sz w:val="28"/>
+          <w:szCs w:val="28"/>
+        </w:rPr>
+        <w:t>aplicatie</w:t>
+      </w:r>
+      <w:proofErr w:type="spellEnd"/>
+      <w:r>
+        <w:rPr>
+          <w:sz w:val="28"/>
+          <w:szCs w:val="28"/>
+        </w:rPr>
+        <w:t xml:space="preserve"> s-a realizat implementarea unui sistem ce </w:t>
+      </w:r>
+      <w:proofErr w:type="spellStart"/>
+      <w:r>
+        <w:rPr>
+          <w:sz w:val="28"/>
+          <w:szCs w:val="28"/>
+        </w:rPr>
+        <w:t>analizeaza</w:t>
+      </w:r>
+      <w:proofErr w:type="spellEnd"/>
+      <w:r>
+        <w:rPr>
+          <w:sz w:val="28"/>
+          <w:szCs w:val="28"/>
+        </w:rPr>
+        <w:t xml:space="preserve"> comportamentul </w:t>
+      </w:r>
+      <w:proofErr w:type="spellStart"/>
+      <w:r>
+        <w:rPr>
+          <w:sz w:val="28"/>
+          <w:szCs w:val="28"/>
+        </w:rPr>
+        <w:t>uneoi</w:t>
+      </w:r>
+      <w:proofErr w:type="spellEnd"/>
+      <w:r>
+        <w:rPr>
+          <w:sz w:val="28"/>
+          <w:szCs w:val="28"/>
+        </w:rPr>
+        <w:t xml:space="preserve"> persoane, </w:t>
+      </w:r>
+      <w:proofErr w:type="spellStart"/>
+      <w:r>
+        <w:rPr>
+          <w:sz w:val="28"/>
+          <w:szCs w:val="28"/>
+        </w:rPr>
+        <w:t>inregistrate</w:t>
+      </w:r>
+      <w:proofErr w:type="spellEnd"/>
+      <w:r>
+        <w:rPr>
+          <w:sz w:val="28"/>
+          <w:szCs w:val="28"/>
+        </w:rPr>
+        <w:t xml:space="preserve"> de un set de senzori. A fost nevoita folosirea </w:t>
+      </w:r>
+      <w:proofErr w:type="spellStart"/>
+      <w:r>
+        <w:rPr>
+          <w:sz w:val="28"/>
+          <w:szCs w:val="28"/>
+        </w:rPr>
+        <w:t>stream</w:t>
+      </w:r>
+      <w:proofErr w:type="spellEnd"/>
+      <w:r>
+        <w:rPr>
+          <w:sz w:val="28"/>
+          <w:szCs w:val="28"/>
+        </w:rPr>
+        <w:t xml:space="preserve">-urilor si a expresiilor lambda, aceasta tema fiind foarte utila pentru </w:t>
+      </w:r>
+      <w:proofErr w:type="spellStart"/>
+      <w:r>
+        <w:rPr>
+          <w:sz w:val="28"/>
+          <w:szCs w:val="28"/>
+        </w:rPr>
+        <w:t>cunoasterea</w:t>
+      </w:r>
+      <w:proofErr w:type="spellEnd"/>
+      <w:r>
+        <w:rPr>
+          <w:sz w:val="28"/>
+          <w:szCs w:val="28"/>
+        </w:rPr>
+        <w:t xml:space="preserve"> acestor aspecte importante ale </w:t>
+      </w:r>
+      <w:proofErr w:type="spellStart"/>
+      <w:r>
+        <w:rPr>
+          <w:sz w:val="28"/>
+          <w:szCs w:val="28"/>
+        </w:rPr>
+        <w:t>programarii</w:t>
+      </w:r>
+      <w:proofErr w:type="spellEnd"/>
+      <w:r>
+        <w:rPr>
+          <w:sz w:val="28"/>
+          <w:szCs w:val="28"/>
+        </w:rPr>
+        <w:t xml:space="preserve"> orientate pe obiecte si a limbajului de programare Java. Ca dezvoltare ulterioara, poate fi luata in considerare posibilitatea </w:t>
+      </w:r>
+      <w:proofErr w:type="spellStart"/>
+      <w:r>
+        <w:rPr>
+          <w:sz w:val="28"/>
+          <w:szCs w:val="28"/>
+        </w:rPr>
+        <w:t>adaugarii</w:t>
+      </w:r>
+      <w:proofErr w:type="spellEnd"/>
+      <w:r>
+        <w:rPr>
+          <w:sz w:val="28"/>
+          <w:szCs w:val="28"/>
+        </w:rPr>
+        <w:t xml:space="preserve"> altor </w:t>
+      </w:r>
+      <w:proofErr w:type="spellStart"/>
+      <w:r>
+        <w:rPr>
+          <w:sz w:val="28"/>
+          <w:szCs w:val="28"/>
+        </w:rPr>
+        <w:t>activitati</w:t>
+      </w:r>
+      <w:proofErr w:type="spellEnd"/>
+      <w:r>
+        <w:rPr>
+          <w:sz w:val="28"/>
+          <w:szCs w:val="28"/>
+        </w:rPr>
+        <w:t xml:space="preserve"> in log, direct din </w:t>
+      </w:r>
+      <w:proofErr w:type="spellStart"/>
+      <w:r>
+        <w:rPr>
+          <w:sz w:val="28"/>
+          <w:szCs w:val="28"/>
+        </w:rPr>
+        <w:t>aplicatie</w:t>
+      </w:r>
+      <w:proofErr w:type="spellEnd"/>
+      <w:r>
+        <w:rPr>
+          <w:sz w:val="28"/>
+          <w:szCs w:val="28"/>
+        </w:rPr>
+        <w:t xml:space="preserve">, precum si o </w:t>
+      </w:r>
+      <w:proofErr w:type="spellStart"/>
+      <w:r>
+        <w:rPr>
+          <w:sz w:val="28"/>
+          <w:szCs w:val="28"/>
+        </w:rPr>
+        <w:t>interfata</w:t>
+      </w:r>
+      <w:proofErr w:type="spellEnd"/>
+      <w:r>
+        <w:rPr>
+          <w:sz w:val="28"/>
+          <w:szCs w:val="28"/>
+        </w:rPr>
+        <w:t xml:space="preserve"> mai prietenoasa pentru utilizator.</w:t>
+      </w:r>
+    </w:p>
+    <w:p>
+      <w:pPr>
+        <w:ind w:firstLine="708"/>
+        <w:rPr>
+          <w:rFonts w:cstheme="minorHAnsi"/>
+          <w:sz w:val="28"/>
+          <w:szCs w:val="28"/>
+        </w:rPr>
+      </w:pPr>
+    </w:p>
+    <w:p>
+      <w:pPr>
+        <w:ind w:firstLine="708"/>
+        <w:rPr>
+          <w:color w:val="4472C4" w:themeColor="accent1"/>
+          <w:sz w:val="44"/>
+          <w14:shadow w14:blurRad="38100" w14:dist="25400" w14:dir="5400000" w14:sx="100000" w14:sy="100000" w14:kx="0" w14:ky="0" w14:algn="ctr">
+            <w14:srgbClr w14:val="6E747A">
+              <w14:alpha w14:val="57000"/>
+            </w14:srgbClr>
+          </w14:shadow>
+          <w14:textOutline w14:w="0" w14:cap="flat" w14:cmpd="sng" w14:algn="ctr">
+            <w14:noFill/>
+            <w14:prstDash w14:val="solid"/>
+            <w14:round/>
+          </w14:textOutline>
+        </w:rPr>
+      </w:pPr>
+      <w:r>
+        <w:rPr>
+          <w:color w:val="4472C4" w:themeColor="accent1"/>
+          <w:sz w:val="44"/>
+          <w14:shadow w14:blurRad="38100" w14:dist="25400" w14:dir="5400000" w14:sx="100000" w14:sy="100000" w14:kx="0" w14:ky="0" w14:algn="ctr">
+            <w14:srgbClr w14:val="6E747A">
+              <w14:alpha w14:val="57000"/>
+            </w14:srgbClr>
+          </w14:shadow>
+          <w14:textOutline w14:w="0" w14:cap="flat" w14:cmpd="sng" w14:algn="ctr">
+            <w14:noFill/>
+            <w14:prstDash w14:val="solid"/>
+            <w14:round/>
+          </w14:textOutline>
+        </w:rPr>
         <w:t>Bibliografie</w:t>
       </w:r>
     </w:p>
@@ -6296,7 +6592,7 @@
       <w:pPr>
         <w:ind w:firstLine="708"/>
       </w:pPr>
-      <w:hyperlink r:id="rId6" w:history="1">
+      <w:hyperlink r:id="rId7" w:history="1">
         <w:r>
           <w:rPr>
             <w:rStyle w:val="Hyperlink"/>
@@ -6315,8 +6611,14 @@
       <w:r>
         <w:t xml:space="preserve"> case</w:t>
       </w:r>
+      <w:r>
+        <w:t xml:space="preserve"> si pentru desenarea</w:t>
+      </w:r>
       <w:bookmarkStart w:id="0" w:name="_GoBack"/>
       <w:bookmarkEnd w:id="0"/>
+      <w:r>
+        <w:t xml:space="preserve">              diagramei UML a claselor</w:t>
+      </w:r>
     </w:p>
     <w:p>
       <w:pPr>
@@ -6325,7 +6627,7 @@
           <w:rStyle w:val="Hyperlink"/>
         </w:rPr>
       </w:pPr>
-      <w:hyperlink r:id="rId7" w:history="1">
+      <w:hyperlink r:id="rId8" w:history="1">
         <w:r>
           <w:rPr>
             <w:rStyle w:val="Hyperlink"/>
@@ -6338,7 +6640,7 @@
       <w:pPr>
         <w:ind w:firstLine="708"/>
       </w:pPr>
-      <w:hyperlink r:id="rId8" w:history="1">
+      <w:hyperlink r:id="rId9" w:history="1">
         <w:r>
           <w:rPr>
             <w:rStyle w:val="Hyperlink"/>
@@ -6351,7 +6653,7 @@
       <w:pPr>
         <w:ind w:firstLine="708"/>
       </w:pPr>
-      <w:hyperlink r:id="rId9" w:history="1">
+      <w:hyperlink r:id="rId10" w:history="1">
         <w:r>
           <w:rPr>
             <w:rStyle w:val="Hyperlink"/>
@@ -6364,7 +6666,7 @@
       <w:r>
         <w:tab/>
       </w:r>
-      <w:hyperlink r:id="rId10" w:history="1">
+      <w:hyperlink r:id="rId11" w:history="1">
         <w:r>
           <w:rPr>
             <w:rStyle w:val="Hyperlink"/>
@@ -6377,7 +6679,7 @@
       <w:pPr>
         <w:ind w:firstLine="708"/>
       </w:pPr>
-      <w:hyperlink r:id="rId11" w:history="1">
+      <w:hyperlink r:id="rId12" w:history="1">
         <w:r>
           <w:rPr>
             <w:rStyle w:val="Hyperlink"/>

</xml_diff>